<commit_message>
Update - AULA 05
</commit_message>
<xml_diff>
--- a/Atividades/Aula05 - POO/Desenvolvimento de Sistema OO.docx
+++ b/Atividades/Aula05 - POO/Desenvolvimento de Sistema OO.docx
@@ -1725,9 +1725,50 @@
           <w:u w:val="single"/>
         </w:rPr>
         <w:lastRenderedPageBreak/>
-        <w:t xml:space="preserve">Aula05 – </w:t>
-      </w:r>
-      <w:r>
+        <w:t>Aula05 – 19/05/25</w:t>
+      </w:r>
+    </w:p>
+    <w:p>
+      <w:pPr>
+        <w:jc w:val="both"/>
+        <w:rPr>
+          <w:rFonts w:ascii="Arial" w:hAnsi="Arial" w:cs="Arial"/>
+          <w:sz w:val="24"/>
+          <w:szCs w:val="24"/>
+        </w:rPr>
+      </w:pPr>
+    </w:p>
+    <w:p>
+      <w:pPr>
+        <w:jc w:val="both"/>
+        <w:rPr>
+          <w:rFonts w:ascii="Arial" w:hAnsi="Arial" w:cs="Arial"/>
+          <w:sz w:val="24"/>
+          <w:szCs w:val="24"/>
+        </w:rPr>
+      </w:pPr>
+      <w:r>
+        <w:rPr>
+          <w:rFonts w:ascii="Arial" w:hAnsi="Arial" w:cs="Arial"/>
+          <w:sz w:val="24"/>
+          <w:szCs w:val="24"/>
+        </w:rPr>
+        <w:t>Ler conteúdo dos slides (importante)</w:t>
+      </w:r>
+    </w:p>
+    <w:p>
+      <w:pPr>
+        <w:jc w:val="both"/>
+        <w:rPr>
+          <w:rFonts w:ascii="Arial" w:hAnsi="Arial" w:cs="Arial"/>
+          <w:sz w:val="24"/>
+          <w:szCs w:val="24"/>
+        </w:rPr>
+      </w:pPr>
+    </w:p>
+    <w:p>
+      <w:pPr>
+        <w:jc w:val="center"/>
         <w:rPr>
           <w:rFonts w:ascii="Arial" w:hAnsi="Arial" w:cs="Arial"/>
           <w:b/>
@@ -1736,8 +1777,7 @@
           <w:szCs w:val="32"/>
           <w:u w:val="single"/>
         </w:rPr>
-        <w:t>19</w:t>
-      </w:r>
+      </w:pPr>
       <w:r>
         <w:rPr>
           <w:rFonts w:ascii="Arial" w:hAnsi="Arial" w:cs="Arial"/>
@@ -1747,68 +1787,302 @@
           <w:szCs w:val="32"/>
           <w:u w:val="single"/>
         </w:rPr>
-        <w:t>/0</w:t>
-      </w:r>
-      <w:r>
-        <w:rPr>
-          <w:rFonts w:ascii="Arial" w:hAnsi="Arial" w:cs="Arial"/>
-          <w:b/>
-          <w:bCs/>
-          <w:sz w:val="32"/>
-          <w:szCs w:val="32"/>
+        <w:t>Aula05 – 26/05/25</w:t>
+      </w:r>
+    </w:p>
+    <w:p>
+      <w:pPr>
+        <w:jc w:val="both"/>
+        <w:rPr>
+          <w:rFonts w:ascii="Arial" w:hAnsi="Arial" w:cs="Arial"/>
+          <w:sz w:val="24"/>
+          <w:szCs w:val="24"/>
+        </w:rPr>
+      </w:pPr>
+    </w:p>
+    <w:p>
+      <w:pPr>
+        <w:jc w:val="both"/>
+        <w:rPr>
+          <w:rFonts w:ascii="Arial" w:hAnsi="Arial" w:cs="Arial"/>
+          <w:sz w:val="24"/>
+          <w:szCs w:val="24"/>
+        </w:rPr>
+      </w:pPr>
+      <w:r>
+        <w:rPr>
+          <w:rFonts w:ascii="Arial" w:hAnsi="Arial" w:cs="Arial"/>
+          <w:sz w:val="24"/>
+          <w:szCs w:val="24"/>
+        </w:rPr>
+        <w:t>Existem praticamente 2 formas de estruturar dados em arquivos, guardar, armazenar de forma estruturada</w:t>
+      </w:r>
+    </w:p>
+    <w:p>
+      <w:pPr>
+        <w:pStyle w:val="PargrafodaLista"/>
+        <w:numPr>
+          <w:ilvl w:val="0"/>
+          <w:numId w:val="6"/>
+        </w:numPr>
+        <w:jc w:val="both"/>
+        <w:rPr>
+          <w:rFonts w:ascii="Arial" w:hAnsi="Arial" w:cs="Arial"/>
+          <w:sz w:val="24"/>
+          <w:szCs w:val="24"/>
+        </w:rPr>
+      </w:pPr>
+      <w:r>
+        <w:rPr>
+          <w:rFonts w:ascii="Arial" w:hAnsi="Arial" w:cs="Arial"/>
+          <w:b/>
+          <w:bCs/>
+          <w:sz w:val="24"/>
+          <w:szCs w:val="24"/>
+        </w:rPr>
+        <w:t xml:space="preserve">Estrutura Delimitada: </w:t>
+      </w:r>
+      <w:r>
+        <w:rPr>
+          <w:rFonts w:ascii="Arial" w:hAnsi="Arial" w:cs="Arial"/>
+          <w:sz w:val="24"/>
+          <w:szCs w:val="24"/>
+        </w:rPr>
+        <w:t xml:space="preserve">Escolho um caractere (;) e delimito cada atributo de dados, arquivos </w:t>
+      </w:r>
+      <w:r>
+        <w:rPr>
+          <w:rFonts w:ascii="Arial" w:hAnsi="Arial" w:cs="Arial"/>
+          <w:b/>
+          <w:bCs/>
+          <w:color w:val="FF0000"/>
+          <w:sz w:val="24"/>
+          <w:szCs w:val="24"/>
+        </w:rPr>
+        <w:t>.CSV</w:t>
+      </w:r>
+      <w:r>
+        <w:rPr>
+          <w:rFonts w:ascii="Arial" w:hAnsi="Arial" w:cs="Arial"/>
+          <w:sz w:val="24"/>
+          <w:szCs w:val="24"/>
+        </w:rPr>
+        <w:t>.</w:t>
+      </w:r>
+    </w:p>
+    <w:p>
+      <w:pPr>
+        <w:pStyle w:val="PargrafodaLista"/>
+        <w:numPr>
+          <w:ilvl w:val="0"/>
+          <w:numId w:val="6"/>
+        </w:numPr>
+        <w:jc w:val="both"/>
+        <w:rPr>
+          <w:rFonts w:ascii="Arial" w:hAnsi="Arial" w:cs="Arial"/>
+          <w:sz w:val="24"/>
+          <w:szCs w:val="24"/>
+        </w:rPr>
+      </w:pPr>
+      <w:r>
+        <w:rPr>
+          <w:rFonts w:ascii="Arial" w:hAnsi="Arial" w:cs="Arial"/>
+          <w:b/>
+          <w:bCs/>
+          <w:sz w:val="24"/>
+          <w:szCs w:val="24"/>
+        </w:rPr>
+        <w:t>Tamanho Fixo:</w:t>
+      </w:r>
+      <w:r>
+        <w:rPr>
+          <w:rFonts w:ascii="Arial" w:hAnsi="Arial" w:cs="Arial"/>
+          <w:sz w:val="24"/>
+          <w:szCs w:val="24"/>
+        </w:rPr>
+        <w:t xml:space="preserve"> </w:t>
+      </w:r>
+      <w:r>
+        <w:rPr>
+          <w:rFonts w:ascii="Arial" w:hAnsi="Arial" w:cs="Arial"/>
+          <w:sz w:val="24"/>
+          <w:szCs w:val="24"/>
+        </w:rPr>
+        <w:t>Muito comum e utilizado em códigos de barra, segue um padrão</w:t>
+      </w:r>
+      <w:r>
+        <w:rPr>
+          <w:rFonts w:ascii="Arial" w:hAnsi="Arial" w:cs="Arial"/>
+          <w:sz w:val="24"/>
+          <w:szCs w:val="24"/>
+        </w:rPr>
+        <w:t xml:space="preserve"> como um boleto.</w:t>
+      </w:r>
+    </w:p>
+    <w:p>
+      <w:pPr>
+        <w:jc w:val="both"/>
+        <w:rPr>
+          <w:rFonts w:ascii="Arial" w:hAnsi="Arial" w:cs="Arial"/>
+          <w:b/>
+          <w:bCs/>
+          <w:sz w:val="24"/>
+          <w:szCs w:val="24"/>
+        </w:rPr>
+      </w:pPr>
+      <w:r>
+        <w:rPr>
+          <w:rFonts w:ascii="Arial" w:hAnsi="Arial" w:cs="Arial"/>
+          <w:sz w:val="24"/>
+          <w:szCs w:val="24"/>
+        </w:rPr>
+        <w:t xml:space="preserve">Pesquisar sobre os a sigla </w:t>
+      </w:r>
+      <w:r>
+        <w:rPr>
+          <w:rFonts w:ascii="Arial" w:hAnsi="Arial" w:cs="Arial"/>
+          <w:b/>
+          <w:bCs/>
+          <w:sz w:val="24"/>
+          <w:szCs w:val="24"/>
+        </w:rPr>
+        <w:t>CQLS</w:t>
+      </w:r>
+      <w:r>
+        <w:rPr>
+          <w:rFonts w:ascii="Arial" w:hAnsi="Arial" w:cs="Arial"/>
+          <w:b/>
+          <w:bCs/>
+          <w:sz w:val="24"/>
+          <w:szCs w:val="24"/>
+        </w:rPr>
+        <w:t>(</w:t>
+      </w:r>
+      <w:proofErr w:type="spellStart"/>
+      <w:r>
+        <w:rPr>
+          <w:rFonts w:ascii="Arial" w:hAnsi="Arial" w:cs="Arial"/>
+          <w:b/>
+          <w:bCs/>
+          <w:sz w:val="24"/>
+          <w:szCs w:val="24"/>
+        </w:rPr>
+        <w:t>Comands</w:t>
+      </w:r>
+      <w:proofErr w:type="spellEnd"/>
+      <w:r>
+        <w:rPr>
+          <w:rFonts w:ascii="Arial" w:hAnsi="Arial" w:cs="Arial"/>
+          <w:b/>
+          <w:bCs/>
+          <w:sz w:val="24"/>
+          <w:szCs w:val="24"/>
+        </w:rPr>
+        <w:t>)</w:t>
+      </w:r>
+    </w:p>
+    <w:p>
+      <w:pPr>
+        <w:jc w:val="both"/>
+        <w:rPr>
+          <w:rFonts w:ascii="Arial" w:hAnsi="Arial" w:cs="Arial"/>
+          <w:b/>
+          <w:bCs/>
+          <w:sz w:val="24"/>
+          <w:szCs w:val="24"/>
+        </w:rPr>
+      </w:pPr>
+    </w:p>
+    <w:p>
+      <w:pPr>
+        <w:jc w:val="center"/>
+        <w:rPr>
+          <w:rFonts w:ascii="Arial" w:hAnsi="Arial" w:cs="Arial"/>
+          <w:b/>
+          <w:bCs/>
+          <w:sz w:val="36"/>
+          <w:szCs w:val="36"/>
           <w:u w:val="single"/>
         </w:rPr>
-        <w:t>5</w:t>
-      </w:r>
-      <w:r>
-        <w:rPr>
-          <w:rFonts w:ascii="Arial" w:hAnsi="Arial" w:cs="Arial"/>
-          <w:b/>
-          <w:bCs/>
-          <w:sz w:val="32"/>
-          <w:szCs w:val="32"/>
+      </w:pPr>
+      <w:r>
+        <w:rPr>
+          <w:rFonts w:ascii="Arial" w:hAnsi="Arial" w:cs="Arial"/>
+          <w:b/>
+          <w:bCs/>
+          <w:sz w:val="36"/>
+          <w:szCs w:val="36"/>
           <w:u w:val="single"/>
         </w:rPr>
-        <w:t>/25</w:t>
-      </w:r>
-    </w:p>
-    <w:p>
-      <w:pPr>
-        <w:jc w:val="both"/>
-        <w:rPr>
-          <w:rFonts w:ascii="Arial" w:hAnsi="Arial" w:cs="Arial"/>
-          <w:sz w:val="24"/>
-          <w:szCs w:val="24"/>
-        </w:rPr>
-      </w:pPr>
-    </w:p>
-    <w:p>
-      <w:pPr>
-        <w:jc w:val="both"/>
-        <w:rPr>
-          <w:rFonts w:ascii="Arial" w:hAnsi="Arial" w:cs="Arial"/>
-          <w:sz w:val="24"/>
-          <w:szCs w:val="24"/>
-        </w:rPr>
-      </w:pPr>
-      <w:r>
-        <w:rPr>
-          <w:rFonts w:ascii="Arial" w:hAnsi="Arial" w:cs="Arial"/>
-          <w:sz w:val="24"/>
-          <w:szCs w:val="24"/>
-        </w:rPr>
-        <w:t>Ler conteúdo dos slides (importante)</w:t>
-      </w:r>
-    </w:p>
-    <w:p>
-      <w:pPr>
-        <w:jc w:val="both"/>
-        <w:rPr>
-          <w:rFonts w:ascii="Arial" w:hAnsi="Arial" w:cs="Arial"/>
-          <w:sz w:val="24"/>
-          <w:szCs w:val="24"/>
-        </w:rPr>
-      </w:pPr>
+        <w:t>Atividade</w:t>
+      </w:r>
+    </w:p>
+    <w:p>
+      <w:pPr>
+        <w:jc w:val="center"/>
+        <w:rPr>
+          <w:rFonts w:ascii="Arial" w:hAnsi="Arial" w:cs="Arial"/>
+          <w:b/>
+          <w:bCs/>
+          <w:sz w:val="36"/>
+          <w:szCs w:val="36"/>
+          <w:u w:val="single"/>
+        </w:rPr>
+      </w:pPr>
+    </w:p>
+    <w:p>
+      <w:pPr>
+        <w:jc w:val="both"/>
+        <w:rPr>
+          <w:rFonts w:ascii="Arial" w:hAnsi="Arial" w:cs="Arial"/>
+          <w:sz w:val="24"/>
+          <w:szCs w:val="24"/>
+        </w:rPr>
+      </w:pPr>
+      <w:r>
+        <w:rPr>
+          <w:rFonts w:ascii="Arial" w:hAnsi="Arial" w:cs="Arial"/>
+          <w:sz w:val="24"/>
+          <w:szCs w:val="24"/>
+        </w:rPr>
+        <w:t xml:space="preserve">Fazer o que foi feito no </w:t>
+      </w:r>
+      <w:proofErr w:type="spellStart"/>
+      <w:r>
+        <w:rPr>
+          <w:rFonts w:ascii="Arial" w:hAnsi="Arial" w:cs="Arial"/>
+          <w:sz w:val="24"/>
+          <w:szCs w:val="24"/>
+        </w:rPr>
+        <w:t>Customer</w:t>
+      </w:r>
+      <w:proofErr w:type="spellEnd"/>
+      <w:r>
+        <w:rPr>
+          <w:rFonts w:ascii="Arial" w:hAnsi="Arial" w:cs="Arial"/>
+          <w:sz w:val="24"/>
+          <w:szCs w:val="24"/>
+        </w:rPr>
+        <w:t xml:space="preserve">, para o </w:t>
+      </w:r>
+      <w:proofErr w:type="spellStart"/>
+      <w:r>
+        <w:rPr>
+          <w:rFonts w:ascii="Arial" w:hAnsi="Arial" w:cs="Arial"/>
+          <w:sz w:val="24"/>
+          <w:szCs w:val="24"/>
+        </w:rPr>
+        <w:t>Product</w:t>
+      </w:r>
+      <w:proofErr w:type="spellEnd"/>
+      <w:r>
+        <w:rPr>
+          <w:rFonts w:ascii="Arial" w:hAnsi="Arial" w:cs="Arial"/>
+          <w:sz w:val="24"/>
+          <w:szCs w:val="24"/>
+        </w:rPr>
+        <w:t>!</w:t>
+      </w:r>
     </w:p>
     <w:sectPr>
       <w:pgSz w:w="11906" w:h="16838"/>
@@ -2248,6 +2522,92 @@
     </w:lvl>
   </w:abstractNum>
   <w:abstractNum w:abstractNumId="4" w15:restartNumberingAfterBreak="0">
+    <w:nsid w:val="6CB8165D"/>
+    <w:multiLevelType w:val="hybridMultilevel"/>
+    <w:tmpl w:val="5CA80E1C"/>
+    <w:lvl w:ilvl="0" w:tplc="0416000F">
+      <w:start w:val="1"/>
+      <w:numFmt w:val="decimal"/>
+      <w:lvlText w:val="%1."/>
+      <w:lvlJc w:val="left"/>
+      <w:pPr>
+        <w:ind w:left="720" w:hanging="360"/>
+      </w:pPr>
+    </w:lvl>
+    <w:lvl w:ilvl="1" w:tplc="04160019" w:tentative="1">
+      <w:start w:val="1"/>
+      <w:numFmt w:val="lowerLetter"/>
+      <w:lvlText w:val="%2."/>
+      <w:lvlJc w:val="left"/>
+      <w:pPr>
+        <w:ind w:left="1440" w:hanging="360"/>
+      </w:pPr>
+    </w:lvl>
+    <w:lvl w:ilvl="2" w:tplc="0416001B" w:tentative="1">
+      <w:start w:val="1"/>
+      <w:numFmt w:val="lowerRoman"/>
+      <w:lvlText w:val="%3."/>
+      <w:lvlJc w:val="right"/>
+      <w:pPr>
+        <w:ind w:left="2160" w:hanging="180"/>
+      </w:pPr>
+    </w:lvl>
+    <w:lvl w:ilvl="3" w:tplc="0416000F" w:tentative="1">
+      <w:start w:val="1"/>
+      <w:numFmt w:val="decimal"/>
+      <w:lvlText w:val="%4."/>
+      <w:lvlJc w:val="left"/>
+      <w:pPr>
+        <w:ind w:left="2880" w:hanging="360"/>
+      </w:pPr>
+    </w:lvl>
+    <w:lvl w:ilvl="4" w:tplc="04160019" w:tentative="1">
+      <w:start w:val="1"/>
+      <w:numFmt w:val="lowerLetter"/>
+      <w:lvlText w:val="%5."/>
+      <w:lvlJc w:val="left"/>
+      <w:pPr>
+        <w:ind w:left="3600" w:hanging="360"/>
+      </w:pPr>
+    </w:lvl>
+    <w:lvl w:ilvl="5" w:tplc="0416001B" w:tentative="1">
+      <w:start w:val="1"/>
+      <w:numFmt w:val="lowerRoman"/>
+      <w:lvlText w:val="%6."/>
+      <w:lvlJc w:val="right"/>
+      <w:pPr>
+        <w:ind w:left="4320" w:hanging="180"/>
+      </w:pPr>
+    </w:lvl>
+    <w:lvl w:ilvl="6" w:tplc="0416000F" w:tentative="1">
+      <w:start w:val="1"/>
+      <w:numFmt w:val="decimal"/>
+      <w:lvlText w:val="%7."/>
+      <w:lvlJc w:val="left"/>
+      <w:pPr>
+        <w:ind w:left="5040" w:hanging="360"/>
+      </w:pPr>
+    </w:lvl>
+    <w:lvl w:ilvl="7" w:tplc="04160019" w:tentative="1">
+      <w:start w:val="1"/>
+      <w:numFmt w:val="lowerLetter"/>
+      <w:lvlText w:val="%8."/>
+      <w:lvlJc w:val="left"/>
+      <w:pPr>
+        <w:ind w:left="5760" w:hanging="360"/>
+      </w:pPr>
+    </w:lvl>
+    <w:lvl w:ilvl="8" w:tplc="0416001B" w:tentative="1">
+      <w:start w:val="1"/>
+      <w:numFmt w:val="lowerRoman"/>
+      <w:lvlText w:val="%9."/>
+      <w:lvlJc w:val="right"/>
+      <w:pPr>
+        <w:ind w:left="6480" w:hanging="180"/>
+      </w:pPr>
+    </w:lvl>
+  </w:abstractNum>
+  <w:abstractNum w:abstractNumId="5" w15:restartNumberingAfterBreak="0">
     <w:nsid w:val="6E602813"/>
     <w:multiLevelType w:val="hybridMultilevel"/>
     <w:tmpl w:val="3E5A54D8"/>
@@ -2364,7 +2724,7 @@
     <w:abstractNumId w:val="1"/>
   </w:num>
   <w:num w:numId="2">
-    <w:abstractNumId w:val="4"/>
+    <w:abstractNumId w:val="5"/>
   </w:num>
   <w:num w:numId="3">
     <w:abstractNumId w:val="2"/>
@@ -2374,6 +2734,9 @@
   </w:num>
   <w:num w:numId="5">
     <w:abstractNumId w:val="3"/>
+  </w:num>
+  <w:num w:numId="6">
+    <w:abstractNumId w:val="4"/>
   </w:num>
 </w:numbering>
 </file>
@@ -2776,7 +3139,7 @@
   <w:style w:type="paragraph" w:default="1" w:styleId="Normal">
     <w:name w:val="Normal"/>
     <w:qFormat/>
-    <w:rsid w:val="007015D2"/>
+    <w:rsid w:val="00E43A97"/>
   </w:style>
   <w:style w:type="character" w:default="1" w:styleId="Fontepargpadro">
     <w:name w:val="Default Paragraph Font"/>

</xml_diff>

<commit_message>
Update - Exported File
</commit_message>
<xml_diff>
--- a/Atividades/Aula05 - POO/Desenvolvimento de Sistema OO.docx
+++ b/Atividades/Aula05 - POO/Desenvolvimento de Sistema OO.docx
@@ -272,7 +272,6 @@
         </w:rPr>
         <w:t xml:space="preserve"> = </w:t>
       </w:r>
-      <w:proofErr w:type="spellStart"/>
       <w:r>
         <w:rPr>
           <w:rFonts w:ascii="Arial" w:hAnsi="Arial" w:cs="Arial"/>
@@ -291,7 +290,6 @@
         </w:rPr>
         <w:t>ostumer</w:t>
       </w:r>
-      <w:proofErr w:type="spellEnd"/>
       <w:r>
         <w:rPr>
           <w:rFonts w:ascii="Arial" w:hAnsi="Arial" w:cs="Arial"/>
@@ -387,7 +385,6 @@
         </w:rPr>
         <w:t xml:space="preserve">Código definido com a palavra-chave </w:t>
       </w:r>
-      <w:proofErr w:type="spellStart"/>
       <w:r>
         <w:rPr>
           <w:rFonts w:ascii="Arial" w:hAnsi="Arial" w:cs="Arial"/>
@@ -397,7 +394,6 @@
         </w:rPr>
         <w:t>class</w:t>
       </w:r>
-      <w:proofErr w:type="spellEnd"/>
       <w:r>
         <w:rPr>
           <w:rFonts w:ascii="Arial" w:hAnsi="Arial" w:cs="Arial"/>
@@ -835,25 +831,7 @@
           <w:sz w:val="24"/>
           <w:szCs w:val="24"/>
         </w:rPr>
-        <w:t xml:space="preserve">. Um exemplo seria um objeto ou estrutura que combina tipos variados, como números, </w:t>
-      </w:r>
-      <w:proofErr w:type="spellStart"/>
-      <w:r>
-        <w:rPr>
-          <w:rFonts w:ascii="Arial" w:hAnsi="Arial" w:cs="Arial"/>
-          <w:sz w:val="24"/>
-          <w:szCs w:val="24"/>
-        </w:rPr>
-        <w:t>strings</w:t>
-      </w:r>
-      <w:proofErr w:type="spellEnd"/>
-      <w:r>
-        <w:rPr>
-          <w:rFonts w:ascii="Arial" w:hAnsi="Arial" w:cs="Arial"/>
-          <w:sz w:val="24"/>
-          <w:szCs w:val="24"/>
-        </w:rPr>
-        <w:t xml:space="preserve"> e outros objetos.</w:t>
+        <w:t>. Um exemplo seria um objeto ou estrutura que combina tipos variados, como números, strings e outros objetos.</w:t>
       </w:r>
     </w:p>
     <w:p>
@@ -985,7 +963,6 @@
           <w:szCs w:val="28"/>
         </w:rPr>
       </w:pPr>
-      <w:proofErr w:type="spellStart"/>
       <w:r>
         <w:rPr>
           <w:rFonts w:ascii="Arial" w:hAnsi="Arial" w:cs="Arial"/>
@@ -994,31 +971,8 @@
           <w:sz w:val="28"/>
           <w:szCs w:val="28"/>
         </w:rPr>
-        <w:t>Busines</w:t>
-      </w:r>
-      <w:proofErr w:type="spellEnd"/>
-      <w:r>
-        <w:rPr>
-          <w:rFonts w:ascii="Arial" w:hAnsi="Arial" w:cs="Arial"/>
-          <w:b/>
-          <w:bCs/>
-          <w:sz w:val="28"/>
-          <w:szCs w:val="28"/>
-        </w:rPr>
-        <w:t xml:space="preserve"> </w:t>
-      </w:r>
-      <w:proofErr w:type="spellStart"/>
-      <w:r>
-        <w:rPr>
-          <w:rFonts w:ascii="Arial" w:hAnsi="Arial" w:cs="Arial"/>
-          <w:b/>
-          <w:bCs/>
-          <w:sz w:val="28"/>
-          <w:szCs w:val="28"/>
-        </w:rPr>
-        <w:t>Objects</w:t>
-      </w:r>
-      <w:proofErr w:type="spellEnd"/>
+        <w:t>Busines Objects</w:t>
+      </w:r>
     </w:p>
     <w:p>
       <w:pPr>
@@ -1090,25 +1044,7 @@
           <w:sz w:val="24"/>
           <w:szCs w:val="24"/>
         </w:rPr>
-        <w:t xml:space="preserve">Certamente teríamos uma definição de classe </w:t>
-      </w:r>
-      <w:proofErr w:type="spellStart"/>
-      <w:r>
-        <w:rPr>
-          <w:rFonts w:ascii="Arial" w:hAnsi="Arial" w:cs="Arial"/>
-          <w:sz w:val="24"/>
-          <w:szCs w:val="24"/>
-        </w:rPr>
-        <w:t>Comsumidor</w:t>
-      </w:r>
-      <w:proofErr w:type="spellEnd"/>
-      <w:r>
-        <w:rPr>
-          <w:rFonts w:ascii="Arial" w:hAnsi="Arial" w:cs="Arial"/>
-          <w:sz w:val="24"/>
-          <w:szCs w:val="24"/>
-        </w:rPr>
-        <w:t xml:space="preserve"> em um sistema comercial, contendo nome e e-mail como propriedades, como por </w:t>
+        <w:t xml:space="preserve">Certamente teríamos uma definição de classe Comsumidor em um sistema comercial, contendo nome e e-mail como propriedades, como por </w:t>
       </w:r>
       <w:r>
         <w:rPr>
@@ -1171,27 +1107,15 @@
           <w:szCs w:val="24"/>
         </w:rPr>
       </w:pPr>
-      <w:proofErr w:type="spellStart"/>
-      <w:r>
-        <w:rPr>
-          <w:rFonts w:ascii="Arial" w:hAnsi="Arial" w:cs="Arial"/>
-          <w:b/>
-          <w:bCs/>
-          <w:sz w:val="24"/>
-          <w:szCs w:val="24"/>
-        </w:rPr>
-        <w:t>Entity</w:t>
-      </w:r>
-      <w:proofErr w:type="spellEnd"/>
-      <w:r>
-        <w:rPr>
-          <w:rFonts w:ascii="Arial" w:hAnsi="Arial" w:cs="Arial"/>
-          <w:b/>
-          <w:bCs/>
-          <w:sz w:val="24"/>
-          <w:szCs w:val="24"/>
-        </w:rPr>
-        <w:t>:</w:t>
+      <w:r>
+        <w:rPr>
+          <w:rFonts w:ascii="Arial" w:hAnsi="Arial" w:cs="Arial"/>
+          <w:b/>
+          <w:bCs/>
+          <w:sz w:val="24"/>
+          <w:szCs w:val="24"/>
+        </w:rPr>
+        <w:t>Entity:</w:t>
       </w:r>
       <w:r>
         <w:rPr>
@@ -1237,7 +1161,6 @@
                 <w:szCs w:val="24"/>
               </w:rPr>
             </w:pPr>
-            <w:proofErr w:type="spellStart"/>
             <w:r>
               <w:rPr>
                 <w:rFonts w:ascii="Arial" w:hAnsi="Arial" w:cs="Arial"/>
@@ -1247,19 +1170,7 @@
                 <w:szCs w:val="24"/>
                 <w:highlight w:val="green"/>
               </w:rPr>
-              <w:t>Identifying</w:t>
-            </w:r>
-            <w:proofErr w:type="spellEnd"/>
-            <w:r>
-              <w:rPr>
-                <w:rFonts w:ascii="Arial" w:hAnsi="Arial" w:cs="Arial"/>
-                <w:b/>
-                <w:bCs/>
-                <w:sz w:val="24"/>
-                <w:szCs w:val="24"/>
-                <w:highlight w:val="green"/>
-              </w:rPr>
-              <w:t xml:space="preserve"> Classes</w:t>
+              <w:t>Identifying Classes</w:t>
             </w:r>
           </w:p>
           <w:p>
@@ -1292,7 +1203,6 @@
                 <w:szCs w:val="24"/>
               </w:rPr>
             </w:pPr>
-            <w:proofErr w:type="spellStart"/>
             <w:r>
               <w:rPr>
                 <w:rFonts w:ascii="Arial" w:hAnsi="Arial" w:cs="Arial"/>
@@ -1302,33 +1212,8 @@
                 <w:szCs w:val="24"/>
                 <w:highlight w:val="cyan"/>
               </w:rPr>
-              <w:t>Separating</w:t>
+              <w:t>Separating reponsibilities</w:t>
             </w:r>
-            <w:proofErr w:type="spellEnd"/>
-            <w:r>
-              <w:rPr>
-                <w:rFonts w:ascii="Arial" w:hAnsi="Arial" w:cs="Arial"/>
-                <w:b/>
-                <w:bCs/>
-                <w:sz w:val="24"/>
-                <w:szCs w:val="24"/>
-                <w:highlight w:val="cyan"/>
-              </w:rPr>
-              <w:t xml:space="preserve"> </w:t>
-            </w:r>
-            <w:proofErr w:type="spellStart"/>
-            <w:r>
-              <w:rPr>
-                <w:rFonts w:ascii="Arial" w:hAnsi="Arial" w:cs="Arial"/>
-                <w:b/>
-                <w:bCs/>
-                <w:sz w:val="24"/>
-                <w:szCs w:val="24"/>
-                <w:highlight w:val="cyan"/>
-              </w:rPr>
-              <w:t>reponsibilities</w:t>
-            </w:r>
-            <w:proofErr w:type="spellEnd"/>
           </w:p>
           <w:p>
             <w:pPr>
@@ -1361,7 +1246,6 @@
                 <w:highlight w:val="magenta"/>
               </w:rPr>
             </w:pPr>
-            <w:proofErr w:type="spellStart"/>
             <w:r>
               <w:rPr>
                 <w:rFonts w:ascii="Arial" w:hAnsi="Arial" w:cs="Arial"/>
@@ -1371,33 +1255,8 @@
                 <w:szCs w:val="24"/>
                 <w:highlight w:val="magenta"/>
               </w:rPr>
-              <w:t>Establishing</w:t>
+              <w:t>Establishing relationships</w:t>
             </w:r>
-            <w:proofErr w:type="spellEnd"/>
-            <w:r>
-              <w:rPr>
-                <w:rFonts w:ascii="Arial" w:hAnsi="Arial" w:cs="Arial"/>
-                <w:b/>
-                <w:bCs/>
-                <w:sz w:val="24"/>
-                <w:szCs w:val="24"/>
-                <w:highlight w:val="magenta"/>
-              </w:rPr>
-              <w:t xml:space="preserve"> </w:t>
-            </w:r>
-            <w:proofErr w:type="spellStart"/>
-            <w:r>
-              <w:rPr>
-                <w:rFonts w:ascii="Arial" w:hAnsi="Arial" w:cs="Arial"/>
-                <w:b/>
-                <w:bCs/>
-                <w:sz w:val="24"/>
-                <w:szCs w:val="24"/>
-                <w:highlight w:val="magenta"/>
-              </w:rPr>
-              <w:t>relationships</w:t>
-            </w:r>
-            <w:proofErr w:type="spellEnd"/>
           </w:p>
           <w:p>
             <w:pPr>
@@ -1434,7 +1293,6 @@
                 <w:highlight w:val="yellow"/>
               </w:rPr>
             </w:pPr>
-            <w:proofErr w:type="spellStart"/>
             <w:r>
               <w:rPr>
                 <w:rFonts w:ascii="Arial" w:hAnsi="Arial" w:cs="Arial"/>
@@ -1444,19 +1302,7 @@
                 <w:szCs w:val="24"/>
                 <w:highlight w:val="yellow"/>
               </w:rPr>
-              <w:t>Leveraging</w:t>
-            </w:r>
-            <w:proofErr w:type="spellEnd"/>
-            <w:r>
-              <w:rPr>
-                <w:rFonts w:ascii="Arial" w:hAnsi="Arial" w:cs="Arial"/>
-                <w:b/>
-                <w:bCs/>
-                <w:sz w:val="24"/>
-                <w:szCs w:val="24"/>
-                <w:highlight w:val="yellow"/>
-              </w:rPr>
-              <w:t xml:space="preserve"> reuse</w:t>
+              <w:t>Leveraging reuse</w:t>
             </w:r>
           </w:p>
           <w:p>
@@ -1956,29 +1802,7 @@
           <w:sz w:val="24"/>
           <w:szCs w:val="24"/>
         </w:rPr>
-        <w:t>(</w:t>
-      </w:r>
-      <w:proofErr w:type="spellStart"/>
-      <w:r>
-        <w:rPr>
-          <w:rFonts w:ascii="Arial" w:hAnsi="Arial" w:cs="Arial"/>
-          <w:b/>
-          <w:bCs/>
-          <w:sz w:val="24"/>
-          <w:szCs w:val="24"/>
-        </w:rPr>
-        <w:t>Comands</w:t>
-      </w:r>
-      <w:proofErr w:type="spellEnd"/>
-      <w:r>
-        <w:rPr>
-          <w:rFonts w:ascii="Arial" w:hAnsi="Arial" w:cs="Arial"/>
-          <w:b/>
-          <w:bCs/>
-          <w:sz w:val="24"/>
-          <w:szCs w:val="24"/>
-        </w:rPr>
-        <w:t>)</w:t>
+        <w:t>(Comands)</w:t>
       </w:r>
     </w:p>
     <w:p>
@@ -2045,43 +1869,7 @@
           <w:sz w:val="24"/>
           <w:szCs w:val="24"/>
         </w:rPr>
-        <w:t xml:space="preserve">Fazer o que foi feito no </w:t>
-      </w:r>
-      <w:proofErr w:type="spellStart"/>
-      <w:r>
-        <w:rPr>
-          <w:rFonts w:ascii="Arial" w:hAnsi="Arial" w:cs="Arial"/>
-          <w:sz w:val="24"/>
-          <w:szCs w:val="24"/>
-        </w:rPr>
-        <w:t>Customer</w:t>
-      </w:r>
-      <w:proofErr w:type="spellEnd"/>
-      <w:r>
-        <w:rPr>
-          <w:rFonts w:ascii="Arial" w:hAnsi="Arial" w:cs="Arial"/>
-          <w:sz w:val="24"/>
-          <w:szCs w:val="24"/>
-        </w:rPr>
-        <w:t xml:space="preserve">, para o </w:t>
-      </w:r>
-      <w:proofErr w:type="spellStart"/>
-      <w:r>
-        <w:rPr>
-          <w:rFonts w:ascii="Arial" w:hAnsi="Arial" w:cs="Arial"/>
-          <w:sz w:val="24"/>
-          <w:szCs w:val="24"/>
-        </w:rPr>
-        <w:t>Product</w:t>
-      </w:r>
-      <w:proofErr w:type="spellEnd"/>
-      <w:r>
-        <w:rPr>
-          <w:rFonts w:ascii="Arial" w:hAnsi="Arial" w:cs="Arial"/>
-          <w:sz w:val="24"/>
-          <w:szCs w:val="24"/>
-        </w:rPr>
-        <w:t>!</w:t>
+        <w:t>Fazer o que foi feito no Customer, para o Product!</w:t>
       </w:r>
     </w:p>
     <w:p>
@@ -2123,9 +1911,12 @@
           <w:u w:val="single"/>
         </w:rPr>
         <w:lastRenderedPageBreak/>
-        <w:t xml:space="preserve">Aula05 – </w:t>
-      </w:r>
-      <w:r>
+        <w:t>Aula05 – 02/06/25</w:t>
+      </w:r>
+    </w:p>
+    <w:p>
+      <w:pPr>
+        <w:jc w:val="center"/>
         <w:rPr>
           <w:rFonts w:ascii="Arial" w:hAnsi="Arial" w:cs="Arial"/>
           <w:b/>
@@ -2134,9 +1925,67 @@
           <w:szCs w:val="32"/>
           <w:u w:val="single"/>
         </w:rPr>
-        <w:t>02</w:t>
-      </w:r>
-      <w:r>
+      </w:pPr>
+    </w:p>
+    <w:p>
+      <w:pPr>
+        <w:jc w:val="both"/>
+        <w:rPr>
+          <w:rFonts w:ascii="Arial" w:hAnsi="Arial" w:cs="Arial"/>
+          <w:sz w:val="24"/>
+          <w:szCs w:val="24"/>
+        </w:rPr>
+      </w:pPr>
+      <w:r>
+        <w:rPr>
+          <w:rFonts w:ascii="Arial" w:hAnsi="Arial" w:cs="Arial"/>
+          <w:b/>
+          <w:bCs/>
+          <w:sz w:val="24"/>
+          <w:szCs w:val="24"/>
+        </w:rPr>
+        <w:t>Termo:</w:t>
+      </w:r>
+      <w:r>
+        <w:rPr>
+          <w:rFonts w:ascii="Arial" w:hAnsi="Arial" w:cs="Arial"/>
+          <w:b/>
+          <w:bCs/>
+          <w:sz w:val="24"/>
+          <w:szCs w:val="24"/>
+        </w:rPr>
+        <w:t xml:space="preserve"> </w:t>
+      </w:r>
+      <w:r>
+        <w:rPr>
+          <w:rFonts w:ascii="Arial" w:hAnsi="Arial" w:cs="Arial"/>
+          <w:sz w:val="24"/>
+          <w:szCs w:val="24"/>
+        </w:rPr>
+        <w:t>Injeção de Dependência (Dependency Injection)</w:t>
+      </w:r>
+      <w:r>
+        <w:rPr>
+          <w:rFonts w:ascii="Arial" w:hAnsi="Arial" w:cs="Arial"/>
+          <w:sz w:val="24"/>
+          <w:szCs w:val="24"/>
+        </w:rPr>
+        <w:t>.</w:t>
+      </w:r>
+    </w:p>
+    <w:p>
+      <w:pPr>
+        <w:jc w:val="both"/>
+        <w:rPr>
+          <w:rFonts w:ascii="Arial" w:hAnsi="Arial" w:cs="Arial"/>
+          <w:sz w:val="24"/>
+          <w:szCs w:val="24"/>
+        </w:rPr>
+      </w:pPr>
+    </w:p>
+    <w:p>
+      <w:pPr>
+        <w:jc w:val="center"/>
         <w:rPr>
           <w:rFonts w:ascii="Arial" w:hAnsi="Arial" w:cs="Arial"/>
           <w:b/>
@@ -2145,8 +1994,7 @@
           <w:szCs w:val="32"/>
           <w:u w:val="single"/>
         </w:rPr>
-        <w:t>/0</w:t>
-      </w:r>
+      </w:pPr>
       <w:r>
         <w:rPr>
           <w:rFonts w:ascii="Arial" w:hAnsi="Arial" w:cs="Arial"/>
@@ -2156,9 +2004,75 @@
           <w:szCs w:val="32"/>
           <w:u w:val="single"/>
         </w:rPr>
-        <w:t>6</w:t>
-      </w:r>
-      <w:r>
+        <w:t>Desafio</w:t>
+      </w:r>
+    </w:p>
+    <w:p>
+      <w:pPr>
+        <w:jc w:val="both"/>
+        <w:rPr>
+          <w:rFonts w:ascii="Arial" w:hAnsi="Arial" w:cs="Arial"/>
+          <w:sz w:val="24"/>
+          <w:szCs w:val="24"/>
+        </w:rPr>
+      </w:pPr>
+    </w:p>
+    <w:p>
+      <w:pPr>
+        <w:jc w:val="both"/>
+        <w:rPr>
+          <w:rFonts w:ascii="Arial" w:hAnsi="Arial" w:cs="Arial"/>
+          <w:sz w:val="24"/>
+          <w:szCs w:val="24"/>
+        </w:rPr>
+      </w:pPr>
+      <w:r>
+        <w:rPr>
+          <w:rFonts w:ascii="Arial" w:hAnsi="Arial" w:cs="Arial"/>
+          <w:sz w:val="24"/>
+          <w:szCs w:val="24"/>
+        </w:rPr>
+        <w:t>Fazer um método de IMPORTAÇÃO</w:t>
+      </w:r>
+      <w:r>
+        <w:rPr>
+          <w:rFonts w:ascii="Arial" w:hAnsi="Arial" w:cs="Arial"/>
+          <w:sz w:val="24"/>
+          <w:szCs w:val="24"/>
+        </w:rPr>
+        <w:t xml:space="preserve"> (upload e leitura dos dados)</w:t>
+      </w:r>
+    </w:p>
+    <w:p>
+      <w:pPr>
+        <w:jc w:val="both"/>
+        <w:rPr>
+          <w:rFonts w:ascii="Arial" w:hAnsi="Arial" w:cs="Arial"/>
+          <w:sz w:val="24"/>
+          <w:szCs w:val="24"/>
+        </w:rPr>
+      </w:pPr>
+    </w:p>
+    <w:p>
+      <w:pPr>
+        <w:rPr>
+          <w:rFonts w:ascii="Arial" w:hAnsi="Arial" w:cs="Arial"/>
+          <w:sz w:val="24"/>
+          <w:szCs w:val="24"/>
+        </w:rPr>
+      </w:pPr>
+      <w:r>
+        <w:rPr>
+          <w:rFonts w:ascii="Arial" w:hAnsi="Arial" w:cs="Arial"/>
+          <w:sz w:val="24"/>
+          <w:szCs w:val="24"/>
+        </w:rPr>
+        <w:br w:type="page"/>
+      </w:r>
+    </w:p>
+    <w:p>
+      <w:pPr>
+        <w:jc w:val="center"/>
         <w:rPr>
           <w:rFonts w:ascii="Arial" w:hAnsi="Arial" w:cs="Arial"/>
           <w:b/>
@@ -2167,12 +2081,8 @@
           <w:szCs w:val="32"/>
           <w:u w:val="single"/>
         </w:rPr>
-        <w:t>/25</w:t>
-      </w:r>
-    </w:p>
-    <w:p>
-      <w:pPr>
-        <w:jc w:val="center"/>
+      </w:pPr>
+      <w:r>
         <w:rPr>
           <w:rFonts w:ascii="Arial" w:hAnsi="Arial" w:cs="Arial"/>
           <w:b/>
@@ -2181,26 +2091,102 @@
           <w:szCs w:val="32"/>
           <w:u w:val="single"/>
         </w:rPr>
-      </w:pPr>
-    </w:p>
-    <w:p>
-      <w:pPr>
-        <w:jc w:val="both"/>
-        <w:rPr>
-          <w:rFonts w:ascii="Arial" w:hAnsi="Arial" w:cs="Arial"/>
-          <w:sz w:val="24"/>
-          <w:szCs w:val="24"/>
-        </w:rPr>
-      </w:pPr>
-      <w:r>
-        <w:rPr>
-          <w:rFonts w:ascii="Arial" w:hAnsi="Arial" w:cs="Arial"/>
-          <w:b/>
-          <w:bCs/>
-          <w:sz w:val="24"/>
-          <w:szCs w:val="24"/>
-        </w:rPr>
-        <w:t>Termo:</w:t>
+        <w:lastRenderedPageBreak/>
+        <w:t>Aula05 – 02/06/25</w:t>
+      </w:r>
+    </w:p>
+    <w:p>
+      <w:pPr>
+        <w:jc w:val="both"/>
+        <w:rPr>
+          <w:rFonts w:ascii="Arial" w:hAnsi="Arial" w:cs="Arial"/>
+          <w:sz w:val="24"/>
+          <w:szCs w:val="24"/>
+        </w:rPr>
+      </w:pPr>
+    </w:p>
+    <w:p>
+      <w:pPr>
+        <w:jc w:val="both"/>
+        <w:rPr>
+          <w:rFonts w:ascii="Arial" w:hAnsi="Arial" w:cs="Arial"/>
+          <w:sz w:val="24"/>
+          <w:szCs w:val="24"/>
+        </w:rPr>
+      </w:pPr>
+      <w:r>
+        <w:rPr>
+          <w:rFonts w:ascii="Arial" w:hAnsi="Arial" w:cs="Arial"/>
+          <w:sz w:val="24"/>
+          <w:szCs w:val="24"/>
+        </w:rPr>
+        <w:t xml:space="preserve">Uma função </w:t>
+      </w:r>
+      <w:r>
+        <w:rPr>
+          <w:rFonts w:ascii="Arial" w:hAnsi="Arial" w:cs="Arial"/>
+          <w:b/>
+          <w:bCs/>
+          <w:sz w:val="24"/>
+          <w:szCs w:val="24"/>
+        </w:rPr>
+        <w:t>&lt;div&gt;&lt;/div&gt;</w:t>
+      </w:r>
+      <w:r>
+        <w:rPr>
+          <w:rFonts w:ascii="Arial" w:hAnsi="Arial" w:cs="Arial"/>
+          <w:sz w:val="24"/>
+          <w:szCs w:val="24"/>
+        </w:rPr>
+        <w:t xml:space="preserve"> quando adicionado a </w:t>
+      </w:r>
+      <w:r>
+        <w:rPr>
+          <w:rFonts w:ascii="Arial" w:hAnsi="Arial" w:cs="Arial"/>
+          <w:b/>
+          <w:bCs/>
+          <w:sz w:val="24"/>
+          <w:szCs w:val="24"/>
+        </w:rPr>
+        <w:t>class = “col-6”</w:t>
+      </w:r>
+      <w:r>
+        <w:rPr>
+          <w:rFonts w:ascii="Arial" w:hAnsi="Arial" w:cs="Arial"/>
+          <w:sz w:val="24"/>
+          <w:szCs w:val="24"/>
+        </w:rPr>
+        <w:t xml:space="preserve">, quer dizer que vai dividir a tela pela metade, pois, dentro do navegador, não interessa a quantidade de pixel, nem a resolução da tela, sempre vai ser dividido em </w:t>
+      </w:r>
+      <w:r>
+        <w:rPr>
+          <w:rFonts w:ascii="Arial" w:hAnsi="Arial" w:cs="Arial"/>
+          <w:b/>
+          <w:bCs/>
+          <w:sz w:val="24"/>
+          <w:szCs w:val="24"/>
+        </w:rPr>
+        <w:t xml:space="preserve">12 colunas = </w:t>
+      </w:r>
+      <w:r>
+        <w:rPr>
+          <w:rFonts w:ascii="Arial" w:hAnsi="Arial" w:cs="Arial"/>
+          <w:b/>
+          <w:bCs/>
+          <w:sz w:val="24"/>
+          <w:szCs w:val="24"/>
+        </w:rPr>
+        <w:t>10</w:t>
+      </w:r>
+      <w:r>
+        <w:rPr>
+          <w:rFonts w:ascii="Arial" w:hAnsi="Arial" w:cs="Arial"/>
+          <w:b/>
+          <w:bCs/>
+          <w:sz w:val="24"/>
+          <w:szCs w:val="24"/>
+        </w:rPr>
+        <w:t>0%</w:t>
       </w:r>
       <w:r>
         <w:rPr>
@@ -2218,121 +2204,35 @@
           <w:sz w:val="24"/>
           <w:szCs w:val="24"/>
         </w:rPr>
-        <w:t>Injeção de Dependência (</w:t>
-      </w:r>
-      <w:proofErr w:type="spellStart"/>
-      <w:r>
-        <w:rPr>
-          <w:rFonts w:ascii="Arial" w:hAnsi="Arial" w:cs="Arial"/>
-          <w:sz w:val="24"/>
-          <w:szCs w:val="24"/>
-        </w:rPr>
-        <w:t>Dependency</w:t>
-      </w:r>
-      <w:proofErr w:type="spellEnd"/>
-      <w:r>
-        <w:rPr>
-          <w:rFonts w:ascii="Arial" w:hAnsi="Arial" w:cs="Arial"/>
+        <w:t xml:space="preserve">da tela. Mas quando colocamos essa função, dentro dela mesma é criada uma nova </w:t>
+      </w:r>
+      <w:r>
+        <w:rPr>
+          <w:rFonts w:ascii="Arial" w:hAnsi="Arial" w:cs="Arial"/>
+          <w:b/>
+          <w:bCs/>
+          <w:sz w:val="24"/>
+          <w:szCs w:val="24"/>
+        </w:rPr>
+        <w:t>&lt;div&gt;&lt;/div&gt;</w:t>
+      </w:r>
+      <w:r>
+        <w:rPr>
+          <w:rFonts w:ascii="Arial" w:hAnsi="Arial" w:cs="Arial"/>
+          <w:b/>
+          <w:bCs/>
           <w:sz w:val="24"/>
           <w:szCs w:val="24"/>
         </w:rPr>
         <w:t xml:space="preserve"> </w:t>
       </w:r>
-      <w:proofErr w:type="spellStart"/>
-      <w:r>
-        <w:rPr>
-          <w:rFonts w:ascii="Arial" w:hAnsi="Arial" w:cs="Arial"/>
-          <w:sz w:val="24"/>
-          <w:szCs w:val="24"/>
-        </w:rPr>
-        <w:t>Injection</w:t>
-      </w:r>
-      <w:proofErr w:type="spellEnd"/>
-      <w:r>
-        <w:rPr>
-          <w:rFonts w:ascii="Arial" w:hAnsi="Arial" w:cs="Arial"/>
-          <w:sz w:val="24"/>
-          <w:szCs w:val="24"/>
-        </w:rPr>
-        <w:t>)</w:t>
-      </w:r>
-      <w:r>
-        <w:rPr>
-          <w:rFonts w:ascii="Arial" w:hAnsi="Arial" w:cs="Arial"/>
-          <w:sz w:val="24"/>
-          <w:szCs w:val="24"/>
-        </w:rPr>
-        <w:t>.</w:t>
-      </w:r>
-    </w:p>
-    <w:p>
-      <w:pPr>
-        <w:jc w:val="both"/>
-        <w:rPr>
-          <w:rFonts w:ascii="Arial" w:hAnsi="Arial" w:cs="Arial"/>
-          <w:sz w:val="24"/>
-          <w:szCs w:val="24"/>
-        </w:rPr>
-      </w:pPr>
-    </w:p>
-    <w:p>
-      <w:pPr>
-        <w:jc w:val="center"/>
-        <w:rPr>
-          <w:rFonts w:ascii="Arial" w:hAnsi="Arial" w:cs="Arial"/>
-          <w:b/>
-          <w:bCs/>
-          <w:sz w:val="32"/>
-          <w:szCs w:val="32"/>
-          <w:u w:val="single"/>
-        </w:rPr>
-      </w:pPr>
-      <w:r>
-        <w:rPr>
-          <w:rFonts w:ascii="Arial" w:hAnsi="Arial" w:cs="Arial"/>
-          <w:b/>
-          <w:bCs/>
-          <w:sz w:val="32"/>
-          <w:szCs w:val="32"/>
-          <w:u w:val="single"/>
-        </w:rPr>
-        <w:t>Desafio</w:t>
-      </w:r>
-    </w:p>
-    <w:p>
-      <w:pPr>
-        <w:jc w:val="both"/>
-        <w:rPr>
-          <w:rFonts w:ascii="Arial" w:hAnsi="Arial" w:cs="Arial"/>
-          <w:sz w:val="24"/>
-          <w:szCs w:val="24"/>
-        </w:rPr>
-      </w:pPr>
-    </w:p>
-    <w:p>
-      <w:pPr>
-        <w:jc w:val="both"/>
-        <w:rPr>
-          <w:rFonts w:ascii="Arial" w:hAnsi="Arial" w:cs="Arial"/>
-          <w:sz w:val="24"/>
-          <w:szCs w:val="24"/>
-        </w:rPr>
-      </w:pPr>
-      <w:r>
-        <w:rPr>
-          <w:rFonts w:ascii="Arial" w:hAnsi="Arial" w:cs="Arial"/>
-          <w:sz w:val="24"/>
-          <w:szCs w:val="24"/>
-        </w:rPr>
-        <w:t>Fazer um método de IMPORTAÇÃO</w:t>
-      </w:r>
-      <w:r>
-        <w:rPr>
-          <w:rFonts w:ascii="Arial" w:hAnsi="Arial" w:cs="Arial"/>
-          <w:sz w:val="24"/>
-          <w:szCs w:val="24"/>
-        </w:rPr>
-        <w:t xml:space="preserve"> (upload e leitura dos dados)</w:t>
+      <w:r>
+        <w:rPr>
+          <w:rFonts w:ascii="Arial" w:hAnsi="Arial" w:cs="Arial"/>
+          <w:sz w:val="24"/>
+          <w:szCs w:val="24"/>
+        </w:rPr>
+        <w:t>onde se torna novamente com 12 colunas.</w:t>
       </w:r>
     </w:p>
     <w:sectPr>
@@ -3390,7 +3290,7 @@
   <w:style w:type="paragraph" w:default="1" w:styleId="Normal">
     <w:name w:val="Normal"/>
     <w:qFormat/>
-    <w:rsid w:val="002030C6"/>
+    <w:rsid w:val="000F7DAB"/>
   </w:style>
   <w:style w:type="character" w:default="1" w:styleId="Fontepargpadro">
     <w:name w:val="Default Paragraph Font"/>

</xml_diff>